<commit_message>
adding cmhsp and pihp to county polygons
</commit_message>
<xml_diff>
--- a/Instructions of the mapfunction package.docx
+++ b/Instructions of the mapfunction package.docx
@@ -65,6 +65,51 @@
         </w:rPr>
         <w:t xml:space="preserve"> and tract.shp files must be located in the data folder for the function to pick up the latitude and longitude.</w:t>
       </w:r>
+      <w:r>
+        <w:rPr>
+          <w:rFonts w:ascii="Arial" w:hAnsi="Arial" w:cs="Arial"/>
+          <w:sz w:val="28"/>
+          <w:szCs w:val="28"/>
+          <w:lang w:val="en-US"/>
+        </w:rPr>
+        <w:t xml:space="preserve"> </w:t>
+      </w:r>
+      <w:r>
+        <w:rPr>
+          <w:rFonts w:ascii="Arial" w:hAnsi="Arial" w:cs="Arial"/>
+          <w:sz w:val="28"/>
+          <w:szCs w:val="28"/>
+          <w:lang w:val="en-US"/>
+        </w:rPr>
+        <w:t>county_reference</w:t>
+      </w:r>
+      <w:r>
+        <w:rPr>
+          <w:rFonts w:ascii="Arial" w:hAnsi="Arial" w:cs="Arial"/>
+          <w:sz w:val="28"/>
+          <w:szCs w:val="28"/>
+          <w:lang w:val="en-US"/>
+        </w:rPr>
+        <w:t xml:space="preserve"> and </w:t>
+      </w:r>
+      <w:r>
+        <w:rPr>
+          <w:rFonts w:ascii="Arial" w:hAnsi="Arial" w:cs="Arial"/>
+          <w:sz w:val="28"/>
+          <w:szCs w:val="28"/>
+          <w:lang w:val="en-US"/>
+        </w:rPr>
+        <w:t>tract_reference</w:t>
+      </w:r>
+      <w:r>
+        <w:rPr>
+          <w:rFonts w:ascii="Arial" w:hAnsi="Arial" w:cs="Arial"/>
+          <w:sz w:val="28"/>
+          <w:szCs w:val="28"/>
+          <w:lang w:val="en-US"/>
+        </w:rPr>
+        <w:t xml:space="preserve"> csv files need to in the data folder to map the county, PIHP, CMHSP and tract names when GEOID is provided. </w:t>
+      </w:r>
     </w:p>
     <w:p>
       <w:pPr>
@@ -138,6 +183,33 @@
         </w:rPr>
         <w:t>manually and stored in mi_polygons.shp shape file.</w:t>
       </w:r>
+      <w:r>
+        <w:rPr>
+          <w:rFonts w:ascii="Arial" w:hAnsi="Arial" w:cs="Arial"/>
+          <w:sz w:val="28"/>
+          <w:szCs w:val="28"/>
+          <w:lang w:val="en-US"/>
+        </w:rPr>
+        <w:t xml:space="preserve"> The scripts can be found in </w:t>
+      </w:r>
+      <w:r>
+        <w:rPr>
+          <w:rFonts w:ascii="Arial" w:hAnsi="Arial" w:cs="Arial"/>
+          <w:sz w:val="28"/>
+          <w:szCs w:val="28"/>
+          <w:lang w:val="en-US"/>
+        </w:rPr>
+        <w:t>data_retrival</w:t>
+      </w:r>
+      <w:r>
+        <w:rPr>
+          <w:rFonts w:ascii="Arial" w:hAnsi="Arial" w:cs="Arial"/>
+          <w:sz w:val="28"/>
+          <w:szCs w:val="28"/>
+          <w:lang w:val="en-US"/>
+        </w:rPr>
+        <w:t>.R script.</w:t>
+      </w:r>
     </w:p>
     <w:p>
       <w:pPr>
@@ -209,7 +281,91 @@
           <w:szCs w:val="28"/>
           <w:lang w:val="en-US"/>
         </w:rPr>
-        <w:t>. T</w:t>
+        <w:t xml:space="preserve">. </w:t>
+      </w:r>
+      <w:r>
+        <w:rPr>
+          <w:rFonts w:ascii="Arial" w:hAnsi="Arial" w:cs="Arial"/>
+          <w:sz w:val="28"/>
+          <w:szCs w:val="28"/>
+          <w:lang w:val="en-US"/>
+        </w:rPr>
+        <w:t xml:space="preserve">The package can map the county, PIHP, CMHSP and tract names when GEOID is given. When a GEOID is being passed to the function then the column names should be as the following </w:t>
+      </w:r>
+    </w:p>
+    <w:p>
+      <w:pPr>
+        <w:rPr>
+          <w:rFonts w:ascii="Arial" w:hAnsi="Arial" w:cs="Arial"/>
+          <w:sz w:val="28"/>
+          <w:szCs w:val="28"/>
+          <w:lang w:val="en-US"/>
+        </w:rPr>
+      </w:pPr>
+      <w:r>
+        <w:rPr>
+          <w:rFonts w:ascii="Arial" w:hAnsi="Arial" w:cs="Arial"/>
+          <w:sz w:val="28"/>
+          <w:szCs w:val="28"/>
+          <w:lang w:val="en-US"/>
+        </w:rPr>
+        <w:t>County level dataset – column name for the ID must be “county</w:t>
+      </w:r>
+      <w:r>
+        <w:rPr>
+          <w:rFonts w:ascii="Arial" w:hAnsi="Arial" w:cs="Arial"/>
+          <w:sz w:val="28"/>
+          <w:szCs w:val="28"/>
+          <w:lang w:val="en-US"/>
+        </w:rPr>
+        <w:t>id”</w:t>
+      </w:r>
+    </w:p>
+    <w:p>
+      <w:pPr>
+        <w:rPr>
+          <w:rFonts w:ascii="Arial" w:hAnsi="Arial" w:cs="Arial"/>
+          <w:sz w:val="28"/>
+          <w:szCs w:val="28"/>
+          <w:lang w:val="en-US"/>
+        </w:rPr>
+      </w:pPr>
+      <w:r>
+        <w:rPr>
+          <w:rFonts w:ascii="Arial" w:hAnsi="Arial" w:cs="Arial"/>
+          <w:sz w:val="28"/>
+          <w:szCs w:val="28"/>
+          <w:lang w:val="en-US"/>
+        </w:rPr>
+        <w:t>Census tract level dataset – column name for the ID must be “t</w:t>
+      </w:r>
+      <w:r>
+        <w:rPr>
+          <w:rFonts w:ascii="Arial" w:hAnsi="Arial" w:cs="Arial"/>
+          <w:sz w:val="28"/>
+          <w:szCs w:val="28"/>
+          <w:lang w:val="en-US"/>
+        </w:rPr>
+        <w:t>ractid”</w:t>
+      </w:r>
+    </w:p>
+    <w:p>
+      <w:pPr>
+        <w:rPr>
+          <w:rFonts w:ascii="Arial" w:hAnsi="Arial" w:cs="Arial"/>
+          <w:sz w:val="28"/>
+          <w:szCs w:val="28"/>
+          <w:lang w:val="en-US"/>
+        </w:rPr>
+      </w:pPr>
+      <w:r>
+        <w:rPr>
+          <w:rFonts w:ascii="Arial" w:hAnsi="Arial" w:cs="Arial"/>
+          <w:sz w:val="28"/>
+          <w:szCs w:val="28"/>
+          <w:lang w:val="en-US"/>
+        </w:rPr>
+        <w:t>T</w:t>
       </w:r>
       <w:r>
         <w:rPr>
@@ -475,6 +631,7 @@
           <w:szCs w:val="28"/>
           <w:lang w:val="en-US"/>
         </w:rPr>
+        <w:lastRenderedPageBreak/>
         <w:t xml:space="preserve">By passing </w:t>
       </w:r>
       <w:r>
@@ -624,17 +781,7 @@
           <w:szCs w:val="28"/>
           <w:lang w:val="en-US"/>
         </w:rPr>
-        <w:t xml:space="preserve">Appropriate summarized dataset must be given in the df argument and the column names must be name and summary i.e..name column </w:t>
-      </w:r>
-      <w:r>
-        <w:rPr>
-          <w:rFonts w:ascii="Arial" w:hAnsi="Arial" w:cs="Arial"/>
-          <w:sz w:val="28"/>
-          <w:szCs w:val="28"/>
-          <w:lang w:val="en-US"/>
-        </w:rPr>
-        <w:lastRenderedPageBreak/>
-        <w:t>should contain county or PIHP or CMHSP names and summary column should contain the summarized units.</w:t>
+        <w:t>Appropriate summarized dataset must be given in the df argument and the column names must be name and summary i.e..name column should contain county or PIHP or CMHSP names and summary column should contain the summarized units.</w:t>
       </w:r>
     </w:p>
     <w:p>
@@ -1026,6 +1173,7 @@
           <w:szCs w:val="28"/>
           <w:lang w:val="en-US"/>
         </w:rPr>
+        <w:lastRenderedPageBreak/>
         <w:t xml:space="preserve">The </w:t>
       </w:r>
       <w:r>
@@ -1099,519 +1247,943 @@
           <w:szCs w:val="28"/>
           <w:lang w:val="en-US"/>
         </w:rPr>
+        <w:t xml:space="preserve">The following are the arguments that are used by the dynamic map function (map_type, df, pihp_filter, cmh_filter, </w:t>
+      </w:r>
+      <w:r>
+        <w:rPr>
+          <w:rFonts w:ascii="Arial" w:hAnsi="Arial" w:cs="Arial"/>
+          <w:sz w:val="28"/>
+          <w:szCs w:val="28"/>
+          <w:lang w:val="en-US"/>
+        </w:rPr>
+        <w:t>col_pallet,</w:t>
+      </w:r>
+      <w:r>
+        <w:rPr>
+          <w:rFonts w:ascii="Arial" w:hAnsi="Arial" w:cs="Arial"/>
+          <w:sz w:val="28"/>
+          <w:szCs w:val="28"/>
+          <w:lang w:val="en-US"/>
+        </w:rPr>
+        <w:t xml:space="preserve">addtiles, </w:t>
+      </w:r>
+      <w:r>
+        <w:rPr>
+          <w:rFonts w:ascii="Arial" w:hAnsi="Arial" w:cs="Arial"/>
+          <w:sz w:val="28"/>
+          <w:szCs w:val="28"/>
+          <w:lang w:val="en-US"/>
+        </w:rPr>
+        <w:t>border_col</w:t>
+      </w:r>
+      <w:r>
+        <w:rPr>
+          <w:rFonts w:ascii="Arial" w:hAnsi="Arial" w:cs="Arial"/>
+          <w:sz w:val="28"/>
+          <w:szCs w:val="28"/>
+          <w:lang w:val="en-US"/>
+        </w:rPr>
+        <w:t>, bins, legend_label)</w:t>
+      </w:r>
+    </w:p>
+    <w:p>
+      <w:pPr>
+        <w:rPr>
+          <w:rFonts w:ascii="Arial" w:hAnsi="Arial" w:cs="Arial"/>
+          <w:sz w:val="28"/>
+          <w:szCs w:val="28"/>
+          <w:u w:val="single"/>
+          <w:lang w:val="en-US"/>
+        </w:rPr>
+      </w:pPr>
+      <w:r>
+        <w:rPr>
+          <w:rFonts w:ascii="Arial" w:hAnsi="Arial" w:cs="Arial"/>
+          <w:sz w:val="28"/>
+          <w:szCs w:val="28"/>
+          <w:u w:val="single"/>
+          <w:lang w:val="en-US"/>
+        </w:rPr>
+        <w:t>map_type</w:t>
+      </w:r>
+    </w:p>
+    <w:p>
+      <w:pPr>
+        <w:rPr>
+          <w:rFonts w:ascii="Arial" w:hAnsi="Arial" w:cs="Arial"/>
+          <w:sz w:val="28"/>
+          <w:szCs w:val="28"/>
+          <w:lang w:val="en-US"/>
+        </w:rPr>
+      </w:pPr>
+      <w:r>
+        <w:rPr>
+          <w:rFonts w:ascii="Arial" w:hAnsi="Arial" w:cs="Arial"/>
+          <w:sz w:val="28"/>
+          <w:szCs w:val="28"/>
+          <w:lang w:val="en-US"/>
+        </w:rPr>
+        <w:t xml:space="preserve">By passing </w:t>
+      </w:r>
+      <w:r>
+        <w:rPr>
+          <w:rFonts w:ascii="Arial" w:hAnsi="Arial" w:cs="Arial"/>
+          <w:sz w:val="28"/>
+          <w:szCs w:val="28"/>
+          <w:lang w:val="en-US"/>
+        </w:rPr>
+        <w:t>County</w:t>
+      </w:r>
+      <w:r>
+        <w:rPr>
+          <w:rFonts w:ascii="Arial" w:hAnsi="Arial" w:cs="Arial"/>
+          <w:sz w:val="28"/>
+          <w:szCs w:val="28"/>
+          <w:lang w:val="en-US"/>
+        </w:rPr>
+        <w:t xml:space="preserve"> in the map type argument the function creates a county level map of M</w:t>
+      </w:r>
+      <w:r>
+        <w:rPr>
+          <w:rFonts w:ascii="Arial" w:hAnsi="Arial" w:cs="Arial"/>
+          <w:sz w:val="28"/>
+          <w:szCs w:val="28"/>
+          <w:lang w:val="en-US"/>
+        </w:rPr>
+        <w:t>ichigan</w:t>
+      </w:r>
+    </w:p>
+    <w:p>
+      <w:pPr>
+        <w:rPr>
+          <w:rFonts w:ascii="Arial" w:hAnsi="Arial" w:cs="Arial"/>
+          <w:sz w:val="28"/>
+          <w:szCs w:val="28"/>
+          <w:lang w:val="en-US"/>
+        </w:rPr>
+      </w:pPr>
+      <w:r>
+        <w:rPr>
+          <w:rFonts w:ascii="Arial" w:hAnsi="Arial" w:cs="Arial"/>
+          <w:sz w:val="28"/>
+          <w:szCs w:val="28"/>
+          <w:lang w:val="en-US"/>
+        </w:rPr>
+        <w:t xml:space="preserve">By passing </w:t>
+      </w:r>
+      <w:r>
+        <w:rPr>
+          <w:rFonts w:ascii="Arial" w:hAnsi="Arial" w:cs="Arial"/>
+          <w:sz w:val="28"/>
+          <w:szCs w:val="28"/>
+          <w:lang w:val="en-US"/>
+        </w:rPr>
+        <w:t>PIHP</w:t>
+      </w:r>
+      <w:r>
+        <w:rPr>
+          <w:rFonts w:ascii="Arial" w:hAnsi="Arial" w:cs="Arial"/>
+          <w:sz w:val="28"/>
+          <w:szCs w:val="28"/>
+          <w:lang w:val="en-US"/>
+        </w:rPr>
+        <w:t xml:space="preserve"> in the map type argument the function creates a </w:t>
+      </w:r>
+      <w:r>
+        <w:rPr>
+          <w:rFonts w:ascii="Arial" w:hAnsi="Arial" w:cs="Arial"/>
+          <w:sz w:val="28"/>
+          <w:szCs w:val="28"/>
+          <w:lang w:val="en-US"/>
+        </w:rPr>
+        <w:t>PIHP</w:t>
+      </w:r>
+      <w:r>
+        <w:rPr>
+          <w:rFonts w:ascii="Arial" w:hAnsi="Arial" w:cs="Arial"/>
+          <w:sz w:val="28"/>
+          <w:szCs w:val="28"/>
+          <w:lang w:val="en-US"/>
+        </w:rPr>
+        <w:t>level map of M</w:t>
+      </w:r>
+      <w:r>
+        <w:rPr>
+          <w:rFonts w:ascii="Arial" w:hAnsi="Arial" w:cs="Arial"/>
+          <w:sz w:val="28"/>
+          <w:szCs w:val="28"/>
+          <w:lang w:val="en-US"/>
+        </w:rPr>
+        <w:t>ichigan</w:t>
+      </w:r>
+    </w:p>
+    <w:p>
+      <w:pPr>
+        <w:rPr>
+          <w:rFonts w:ascii="Arial" w:hAnsi="Arial" w:cs="Arial"/>
+          <w:sz w:val="28"/>
+          <w:szCs w:val="28"/>
+          <w:lang w:val="en-US"/>
+        </w:rPr>
+      </w:pPr>
+      <w:r>
+        <w:rPr>
+          <w:rFonts w:ascii="Arial" w:hAnsi="Arial" w:cs="Arial"/>
+          <w:sz w:val="28"/>
+          <w:szCs w:val="28"/>
+          <w:lang w:val="en-US"/>
+        </w:rPr>
+        <w:t xml:space="preserve">By passing </w:t>
+      </w:r>
+      <w:r>
+        <w:rPr>
+          <w:rFonts w:ascii="Arial" w:hAnsi="Arial" w:cs="Arial"/>
+          <w:sz w:val="28"/>
+          <w:szCs w:val="28"/>
+          <w:lang w:val="en-US"/>
+        </w:rPr>
+        <w:t>CMHSP</w:t>
+      </w:r>
+      <w:r>
+        <w:rPr>
+          <w:rFonts w:ascii="Arial" w:hAnsi="Arial" w:cs="Arial"/>
+          <w:sz w:val="28"/>
+          <w:szCs w:val="28"/>
+          <w:lang w:val="en-US"/>
+        </w:rPr>
+        <w:t xml:space="preserve">in the map type argument the function creates a </w:t>
+      </w:r>
+      <w:r>
+        <w:rPr>
+          <w:rFonts w:ascii="Arial" w:hAnsi="Arial" w:cs="Arial"/>
+          <w:sz w:val="28"/>
+          <w:szCs w:val="28"/>
+          <w:lang w:val="en-US"/>
+        </w:rPr>
+        <w:t>CMHSP</w:t>
+      </w:r>
+      <w:r>
+        <w:rPr>
+          <w:rFonts w:ascii="Arial" w:hAnsi="Arial" w:cs="Arial"/>
+          <w:sz w:val="28"/>
+          <w:szCs w:val="28"/>
+          <w:lang w:val="en-US"/>
+        </w:rPr>
+        <w:t>level map of M</w:t>
+      </w:r>
+      <w:r>
+        <w:rPr>
+          <w:rFonts w:ascii="Arial" w:hAnsi="Arial" w:cs="Arial"/>
+          <w:sz w:val="28"/>
+          <w:szCs w:val="28"/>
+          <w:lang w:val="en-US"/>
+        </w:rPr>
+        <w:t>ichigan</w:t>
+      </w:r>
+    </w:p>
+    <w:p>
+      <w:pPr>
+        <w:rPr>
+          <w:rFonts w:ascii="Arial" w:hAnsi="Arial" w:cs="Arial"/>
+          <w:sz w:val="28"/>
+          <w:szCs w:val="28"/>
+          <w:lang w:val="en-US"/>
+        </w:rPr>
+      </w:pPr>
+      <w:r>
+        <w:rPr>
+          <w:rFonts w:ascii="Arial" w:hAnsi="Arial" w:cs="Arial"/>
+          <w:sz w:val="28"/>
+          <w:szCs w:val="28"/>
+          <w:lang w:val="en-US"/>
+        </w:rPr>
+        <w:t xml:space="preserve">By passing </w:t>
+      </w:r>
+      <w:r>
+        <w:rPr>
+          <w:rFonts w:ascii="Arial" w:hAnsi="Arial" w:cs="Arial"/>
+          <w:sz w:val="28"/>
+          <w:szCs w:val="28"/>
+          <w:lang w:val="en-US"/>
+        </w:rPr>
+        <w:t>tract</w:t>
+      </w:r>
+      <w:r>
+        <w:rPr>
+          <w:rFonts w:ascii="Arial" w:hAnsi="Arial" w:cs="Arial"/>
+          <w:sz w:val="28"/>
+          <w:szCs w:val="28"/>
+          <w:lang w:val="en-US"/>
+        </w:rPr>
+        <w:t xml:space="preserve">in the map type argument the function creates a </w:t>
+      </w:r>
+      <w:r>
+        <w:rPr>
+          <w:rFonts w:ascii="Arial" w:hAnsi="Arial" w:cs="Arial"/>
+          <w:sz w:val="28"/>
+          <w:szCs w:val="28"/>
+          <w:lang w:val="en-US"/>
+        </w:rPr>
+        <w:t>tract</w:t>
+      </w:r>
+      <w:r>
+        <w:rPr>
+          <w:rFonts w:ascii="Arial" w:hAnsi="Arial" w:cs="Arial"/>
+          <w:sz w:val="28"/>
+          <w:szCs w:val="28"/>
+          <w:lang w:val="en-US"/>
+        </w:rPr>
+        <w:t>level map of M</w:t>
+      </w:r>
+      <w:r>
+        <w:rPr>
+          <w:rFonts w:ascii="Arial" w:hAnsi="Arial" w:cs="Arial"/>
+          <w:sz w:val="28"/>
+          <w:szCs w:val="28"/>
+          <w:lang w:val="en-US"/>
+        </w:rPr>
+        <w:t>ichigan</w:t>
+      </w:r>
+    </w:p>
+    <w:p>
+      <w:pPr>
+        <w:rPr>
+          <w:rFonts w:ascii="Arial" w:hAnsi="Arial" w:cs="Arial"/>
+          <w:sz w:val="28"/>
+          <w:szCs w:val="28"/>
+          <w:u w:val="single"/>
+          <w:lang w:val="en-US"/>
+        </w:rPr>
+      </w:pPr>
+      <w:r>
+        <w:rPr>
+          <w:rFonts w:ascii="Arial" w:hAnsi="Arial" w:cs="Arial"/>
+          <w:sz w:val="28"/>
+          <w:szCs w:val="28"/>
+          <w:u w:val="single"/>
+          <w:lang w:val="en-US"/>
+        </w:rPr>
+        <w:t>df(Data Frame)</w:t>
+      </w:r>
+    </w:p>
+    <w:p>
+      <w:pPr>
+        <w:rPr>
+          <w:rFonts w:ascii="Arial" w:hAnsi="Arial" w:cs="Arial"/>
+          <w:sz w:val="28"/>
+          <w:szCs w:val="28"/>
+          <w:lang w:val="en-US"/>
+        </w:rPr>
+      </w:pPr>
+      <w:r>
+        <w:rPr>
+          <w:rFonts w:ascii="Arial" w:hAnsi="Arial" w:cs="Arial"/>
+          <w:sz w:val="28"/>
+          <w:szCs w:val="28"/>
+          <w:lang w:val="en-US"/>
+        </w:rPr>
+        <w:t>Appropriate summarized dataset must be given in the df argument and the column names must be name and summary i.e.. name column should contain county or PIHP or CMHSP names and summary column should contain the summarized units.</w:t>
+      </w:r>
+    </w:p>
+    <w:p>
+      <w:pPr>
+        <w:rPr>
+          <w:rFonts w:ascii="Arial" w:hAnsi="Arial" w:cs="Arial"/>
+          <w:sz w:val="28"/>
+          <w:szCs w:val="28"/>
+          <w:lang w:val="en-US"/>
+        </w:rPr>
+      </w:pPr>
+      <w:r>
+        <w:rPr>
+          <w:rFonts w:ascii="Arial" w:hAnsi="Arial" w:cs="Arial"/>
+          <w:i/>
+          <w:sz w:val="28"/>
+          <w:szCs w:val="28"/>
+          <w:lang w:val="en-US"/>
+        </w:rPr>
+        <w:t>For example:</w:t>
+      </w:r>
+      <w:r>
+        <w:rPr>
+          <w:rFonts w:ascii="Arial" w:hAnsi="Arial" w:cs="Arial"/>
+          <w:sz w:val="28"/>
+          <w:szCs w:val="28"/>
+          <w:lang w:val="en-US"/>
+        </w:rPr>
+        <w:t xml:space="preserve"> County level summarized dataset must be provided when County is selected in the map type. PIHP level summarized dataset must be provided when PIHP is selected in the map type and CMHSP level summarized dataset must be provided when CMHSP is selected in the map type.</w:t>
+      </w:r>
+    </w:p>
+    <w:p>
+      <w:pPr>
+        <w:rPr>
+          <w:rFonts w:ascii="Arial" w:hAnsi="Arial" w:cs="Arial"/>
+          <w:sz w:val="28"/>
+          <w:szCs w:val="28"/>
+          <w:u w:val="single"/>
+          <w:lang w:val="en-US"/>
+        </w:rPr>
+      </w:pPr>
+      <w:r>
+        <w:rPr>
+          <w:rFonts w:ascii="Arial" w:hAnsi="Arial" w:cs="Arial"/>
+          <w:sz w:val="28"/>
+          <w:szCs w:val="28"/>
+          <w:u w:val="single"/>
+          <w:lang w:val="en-US"/>
+        </w:rPr>
+        <w:t>pihp_filter</w:t>
+      </w:r>
+    </w:p>
+    <w:p>
+      <w:pPr>
+        <w:rPr>
+          <w:rFonts w:ascii="Arial" w:hAnsi="Arial" w:cs="Arial"/>
+          <w:sz w:val="28"/>
+          <w:szCs w:val="28"/>
+          <w:lang w:val="en-US"/>
+        </w:rPr>
+      </w:pPr>
+      <w:r>
+        <w:rPr>
+          <w:rFonts w:ascii="Arial" w:hAnsi="Arial" w:cs="Arial"/>
+          <w:sz w:val="28"/>
+          <w:szCs w:val="28"/>
+          <w:lang w:val="en-US"/>
+        </w:rPr>
+        <w:t xml:space="preserve">Single </w:t>
+      </w:r>
+      <w:r>
+        <w:rPr>
+          <w:rFonts w:ascii="Arial" w:hAnsi="Arial" w:cs="Arial"/>
+          <w:sz w:val="28"/>
+          <w:szCs w:val="28"/>
+          <w:lang w:val="en-US"/>
+        </w:rPr>
+        <w:t>PIHP filtered data must be provided in the pihp_filter argument.</w:t>
+      </w:r>
+    </w:p>
+    <w:p>
+      <w:pPr>
+        <w:rPr>
+          <w:rFonts w:ascii="Arial" w:hAnsi="Arial" w:cs="Arial"/>
+          <w:i/>
+          <w:sz w:val="28"/>
+          <w:szCs w:val="28"/>
+          <w:lang w:val="en-US"/>
+        </w:rPr>
+      </w:pPr>
+      <w:r>
+        <w:rPr>
+          <w:rFonts w:ascii="Arial" w:hAnsi="Arial" w:cs="Arial"/>
+          <w:i/>
+          <w:sz w:val="28"/>
+          <w:szCs w:val="28"/>
+          <w:lang w:val="en-US"/>
+        </w:rPr>
+        <w:t>For example:</w:t>
+      </w:r>
+    </w:p>
+    <w:p>
+      <w:pPr>
+        <w:rPr>
+          <w:rFonts w:ascii="Arial" w:hAnsi="Arial" w:cs="Arial"/>
+          <w:sz w:val="28"/>
+          <w:szCs w:val="28"/>
+          <w:lang w:val="en-US"/>
+        </w:rPr>
+      </w:pPr>
+      <w:r>
+        <w:rPr>
+          <w:rFonts w:ascii="Arial" w:hAnsi="Arial" w:cs="Arial"/>
+          <w:sz w:val="28"/>
+          <w:szCs w:val="28"/>
+          <w:lang w:val="en-US"/>
+        </w:rPr>
         <w:lastRenderedPageBreak/>
-        <w:t xml:space="preserve">The following are the arguments that are used by the dynamic map function (map_type, df, pihp_filter, cmh_filter, </w:t>
-      </w:r>
-      <w:r>
-        <w:rPr>
-          <w:rFonts w:ascii="Arial" w:hAnsi="Arial" w:cs="Arial"/>
-          <w:sz w:val="28"/>
-          <w:szCs w:val="28"/>
-          <w:lang w:val="en-US"/>
-        </w:rPr>
-        <w:t>col_pallet,</w:t>
-      </w:r>
-      <w:r>
-        <w:rPr>
-          <w:rFonts w:ascii="Arial" w:hAnsi="Arial" w:cs="Arial"/>
-          <w:sz w:val="28"/>
-          <w:szCs w:val="28"/>
-          <w:lang w:val="en-US"/>
-        </w:rPr>
-        <w:t xml:space="preserve">addtiles, </w:t>
-      </w:r>
-      <w:r>
-        <w:rPr>
-          <w:rFonts w:ascii="Arial" w:hAnsi="Arial" w:cs="Arial"/>
-          <w:sz w:val="28"/>
-          <w:szCs w:val="28"/>
+        <w:t xml:space="preserve">pihp_deaths_filt&lt;- </w:t>
+      </w:r>
+    </w:p>
+    <w:p>
+      <w:pPr>
+        <w:rPr>
+          <w:rFonts w:ascii="Arial" w:hAnsi="Arial" w:cs="Arial"/>
+          <w:sz w:val="28"/>
+          <w:szCs w:val="28"/>
+          <w:lang w:val="en-US"/>
+        </w:rPr>
+      </w:pPr>
+      <w:r>
+        <w:rPr>
+          <w:rFonts w:ascii="Arial" w:hAnsi="Arial" w:cs="Arial"/>
+          <w:sz w:val="28"/>
+          <w:szCs w:val="28"/>
+          <w:lang w:val="en-US"/>
+        </w:rPr>
+        <w:t>drug_death %&gt;%</w:t>
+      </w:r>
+    </w:p>
+    <w:p>
+      <w:pPr>
+        <w:rPr>
+          <w:rFonts w:ascii="Arial" w:hAnsi="Arial" w:cs="Arial"/>
+          <w:sz w:val="28"/>
+          <w:szCs w:val="28"/>
+          <w:lang w:val="en-US"/>
+        </w:rPr>
+      </w:pPr>
+      <w:r>
+        <w:rPr>
+          <w:rFonts w:ascii="Arial" w:hAnsi="Arial" w:cs="Arial"/>
+          <w:sz w:val="28"/>
+          <w:szCs w:val="28"/>
+          <w:lang w:val="en-US"/>
+        </w:rPr>
+        <w:t>filter(PIHPname == input$select_pihp) %&gt;%</w:t>
+      </w:r>
+    </w:p>
+    <w:p>
+      <w:pPr>
+        <w:rPr>
+          <w:rFonts w:ascii="Arial" w:hAnsi="Arial" w:cs="Arial"/>
+          <w:sz w:val="28"/>
+          <w:szCs w:val="28"/>
+          <w:lang w:val="en-US"/>
+        </w:rPr>
+      </w:pPr>
+      <w:r>
+        <w:rPr>
+          <w:rFonts w:ascii="Arial" w:hAnsi="Arial" w:cs="Arial"/>
+          <w:sz w:val="28"/>
+          <w:szCs w:val="28"/>
+          <w:lang w:val="en-US"/>
+        </w:rPr>
+        <w:t>group_by(PIHPname) %&gt;%</w:t>
+      </w:r>
+    </w:p>
+    <w:p>
+      <w:pPr>
+        <w:rPr>
+          <w:rFonts w:ascii="Arial" w:hAnsi="Arial" w:cs="Arial"/>
+          <w:sz w:val="28"/>
+          <w:szCs w:val="28"/>
+          <w:lang w:val="en-US"/>
+        </w:rPr>
+      </w:pPr>
+      <w:r>
+        <w:rPr>
+          <w:rFonts w:ascii="Arial" w:hAnsi="Arial" w:cs="Arial"/>
+          <w:sz w:val="28"/>
+          <w:szCs w:val="28"/>
+          <w:lang w:val="en-US"/>
+        </w:rPr>
+        <w:t>summarize(</w:t>
+      </w:r>
+    </w:p>
+    <w:p>
+      <w:pPr>
+        <w:rPr>
+          <w:rFonts w:ascii="Arial" w:hAnsi="Arial" w:cs="Arial"/>
+          <w:sz w:val="28"/>
+          <w:szCs w:val="28"/>
+          <w:lang w:val="en-US"/>
+        </w:rPr>
+      </w:pPr>
+      <w:r>
+        <w:rPr>
+          <w:rFonts w:ascii="Arial" w:hAnsi="Arial" w:cs="Arial"/>
+          <w:sz w:val="28"/>
+          <w:szCs w:val="28"/>
+          <w:lang w:val="en-US"/>
+        </w:rPr>
+        <w:t>deaths = sum(deaths, na.rm = TRUE),</w:t>
+      </w:r>
+    </w:p>
+    <w:p>
+      <w:pPr>
+        <w:rPr>
+          <w:rFonts w:ascii="Arial" w:hAnsi="Arial" w:cs="Arial"/>
+          <w:sz w:val="28"/>
+          <w:szCs w:val="28"/>
+          <w:lang w:val="en-US"/>
+        </w:rPr>
+      </w:pPr>
+      <w:r>
+        <w:rPr>
+          <w:rFonts w:ascii="Arial" w:hAnsi="Arial" w:cs="Arial"/>
+          <w:sz w:val="28"/>
+          <w:szCs w:val="28"/>
+          <w:lang w:val="en-US"/>
+        </w:rPr>
+        <w:t xml:space="preserve">      deaths_per_100k = round(mean(deaths_per_100k),digits = 2)</w:t>
+      </w:r>
+    </w:p>
+    <w:p>
+      <w:pPr>
+        <w:rPr>
+          <w:rFonts w:ascii="Arial" w:hAnsi="Arial" w:cs="Arial"/>
+          <w:sz w:val="28"/>
+          <w:szCs w:val="28"/>
+          <w:lang w:val="en-US"/>
+        </w:rPr>
+      </w:pPr>
+      <w:r>
+        <w:rPr>
+          <w:rFonts w:ascii="Arial" w:hAnsi="Arial" w:cs="Arial"/>
+          <w:sz w:val="28"/>
+          <w:szCs w:val="28"/>
+          <w:lang w:val="en-US"/>
+        </w:rPr>
+        <w:t xml:space="preserve">    )</w:t>
+      </w:r>
+    </w:p>
+    <w:p>
+      <w:pPr>
+        <w:rPr>
+          <w:rFonts w:ascii="Arial" w:hAnsi="Arial" w:cs="Arial"/>
+          <w:sz w:val="28"/>
+          <w:szCs w:val="28"/>
+          <w:u w:val="single"/>
+          <w:lang w:val="en-US"/>
+        </w:rPr>
+      </w:pPr>
+      <w:r>
+        <w:rPr>
+          <w:rFonts w:ascii="Arial" w:hAnsi="Arial" w:cs="Arial"/>
+          <w:sz w:val="28"/>
+          <w:szCs w:val="28"/>
+          <w:u w:val="single"/>
+          <w:lang w:val="en-US"/>
+        </w:rPr>
+        <w:t>cmh_filter</w:t>
+      </w:r>
+    </w:p>
+    <w:p>
+      <w:pPr>
+        <w:rPr>
+          <w:rFonts w:ascii="Arial" w:hAnsi="Arial" w:cs="Arial"/>
+          <w:sz w:val="28"/>
+          <w:szCs w:val="28"/>
+          <w:lang w:val="en-US"/>
+        </w:rPr>
+      </w:pPr>
+      <w:r>
+        <w:rPr>
+          <w:rFonts w:ascii="Arial" w:hAnsi="Arial" w:cs="Arial"/>
+          <w:sz w:val="28"/>
+          <w:szCs w:val="28"/>
+          <w:lang w:val="en-US"/>
+        </w:rPr>
+        <w:t>Single CMHSP filtered data must be provided in the cmh_filter argument.</w:t>
+      </w:r>
+    </w:p>
+    <w:p>
+      <w:pPr>
+        <w:rPr>
+          <w:rFonts w:ascii="Arial" w:hAnsi="Arial" w:cs="Arial"/>
+          <w:sz w:val="28"/>
+          <w:szCs w:val="28"/>
+          <w:lang w:val="en-US"/>
+        </w:rPr>
+      </w:pPr>
+      <w:r>
+        <w:rPr>
+          <w:rFonts w:ascii="Arial" w:hAnsi="Arial" w:cs="Arial"/>
+          <w:sz w:val="28"/>
+          <w:szCs w:val="28"/>
+          <w:lang w:val="en-US"/>
+        </w:rPr>
+        <w:t xml:space="preserve">cmh_deaths_filt&lt;- </w:t>
+      </w:r>
+    </w:p>
+    <w:p>
+      <w:pPr>
+        <w:rPr>
+          <w:rFonts w:ascii="Arial" w:hAnsi="Arial" w:cs="Arial"/>
+          <w:sz w:val="28"/>
+          <w:szCs w:val="28"/>
+          <w:lang w:val="en-US"/>
+        </w:rPr>
+      </w:pPr>
+      <w:r>
+        <w:rPr>
+          <w:rFonts w:ascii="Arial" w:hAnsi="Arial" w:cs="Arial"/>
+          <w:sz w:val="28"/>
+          <w:szCs w:val="28"/>
+          <w:lang w:val="en-US"/>
+        </w:rPr>
+        <w:t>drug_death %&gt;%</w:t>
+      </w:r>
+    </w:p>
+    <w:p>
+      <w:pPr>
+        <w:rPr>
+          <w:rFonts w:ascii="Arial" w:hAnsi="Arial" w:cs="Arial"/>
+          <w:sz w:val="28"/>
+          <w:szCs w:val="28"/>
+          <w:lang w:val="en-US"/>
+        </w:rPr>
+      </w:pPr>
+      <w:r>
+        <w:rPr>
+          <w:rFonts w:ascii="Arial" w:hAnsi="Arial" w:cs="Arial"/>
+          <w:sz w:val="28"/>
+          <w:szCs w:val="28"/>
+          <w:lang w:val="en-US"/>
+        </w:rPr>
+        <w:t>filter(</w:t>
+      </w:r>
+      <w:r>
+        <w:rPr>
+          <w:rFonts w:ascii="Arial" w:hAnsi="Arial" w:cs="Arial"/>
+          <w:sz w:val="28"/>
+          <w:szCs w:val="28"/>
+          <w:lang w:val="en-US"/>
+        </w:rPr>
+        <w:t>CMHSP == input$select_cmh) %&gt;%</w:t>
+      </w:r>
+    </w:p>
+    <w:p>
+      <w:pPr>
+        <w:rPr>
+          <w:rFonts w:ascii="Arial" w:hAnsi="Arial" w:cs="Arial"/>
+          <w:sz w:val="28"/>
+          <w:szCs w:val="28"/>
+          <w:lang w:val="en-US"/>
+        </w:rPr>
+      </w:pPr>
+      <w:r>
+        <w:rPr>
+          <w:rFonts w:ascii="Arial" w:hAnsi="Arial" w:cs="Arial"/>
+          <w:sz w:val="28"/>
+          <w:szCs w:val="28"/>
+          <w:lang w:val="en-US"/>
+        </w:rPr>
+        <w:t>group_by(CMHSP) %&gt;%</w:t>
+      </w:r>
+    </w:p>
+    <w:p>
+      <w:pPr>
+        <w:rPr>
+          <w:rFonts w:ascii="Arial" w:hAnsi="Arial" w:cs="Arial"/>
+          <w:sz w:val="28"/>
+          <w:szCs w:val="28"/>
+          <w:lang w:val="en-US"/>
+        </w:rPr>
+      </w:pPr>
+      <w:r>
+        <w:rPr>
+          <w:rFonts w:ascii="Arial" w:hAnsi="Arial" w:cs="Arial"/>
+          <w:sz w:val="28"/>
+          <w:szCs w:val="28"/>
+          <w:lang w:val="en-US"/>
+        </w:rPr>
+        <w:t>summarize(</w:t>
+      </w:r>
+    </w:p>
+    <w:p>
+      <w:pPr>
+        <w:rPr>
+          <w:rFonts w:ascii="Arial" w:hAnsi="Arial" w:cs="Arial"/>
+          <w:sz w:val="28"/>
+          <w:szCs w:val="28"/>
+          <w:lang w:val="en-US"/>
+        </w:rPr>
+      </w:pPr>
+      <w:r>
+        <w:rPr>
+          <w:rFonts w:ascii="Arial" w:hAnsi="Arial" w:cs="Arial"/>
+          <w:sz w:val="28"/>
+          <w:szCs w:val="28"/>
+          <w:lang w:val="en-US"/>
+        </w:rPr>
+        <w:t>deaths = sum(deaths, na.rm = TRUE),</w:t>
+      </w:r>
+    </w:p>
+    <w:p>
+      <w:pPr>
+        <w:rPr>
+          <w:rFonts w:ascii="Arial" w:hAnsi="Arial" w:cs="Arial"/>
+          <w:sz w:val="28"/>
+          <w:szCs w:val="28"/>
+          <w:lang w:val="en-US"/>
+        </w:rPr>
+      </w:pPr>
+      <w:r>
+        <w:rPr>
+          <w:rFonts w:ascii="Arial" w:hAnsi="Arial" w:cs="Arial"/>
+          <w:sz w:val="28"/>
+          <w:szCs w:val="28"/>
+          <w:lang w:val="en-US"/>
+        </w:rPr>
+        <w:t xml:space="preserve">      deaths_per_100k = round(mean(deaths_per_100k),digits = 2))</w:t>
+      </w:r>
+    </w:p>
+    <w:p>
+      <w:pPr>
+        <w:rPr>
+          <w:rFonts w:ascii="Arial" w:hAnsi="Arial" w:cs="Arial"/>
+          <w:sz w:val="28"/>
+          <w:szCs w:val="28"/>
+          <w:u w:val="single"/>
+          <w:lang w:val="en-US"/>
+        </w:rPr>
+      </w:pPr>
+      <w:r>
+        <w:rPr>
+          <w:rFonts w:ascii="Arial" w:hAnsi="Arial" w:cs="Arial"/>
+          <w:sz w:val="28"/>
+          <w:szCs w:val="28"/>
+          <w:u w:val="single"/>
+          <w:lang w:val="en-US"/>
+        </w:rPr>
+        <w:t>col_pallet</w:t>
+      </w:r>
+    </w:p>
+    <w:p>
+      <w:pPr>
+        <w:rPr>
+          <w:rFonts w:ascii="Arial" w:hAnsi="Arial" w:cs="Arial"/>
+          <w:sz w:val="28"/>
+          <w:szCs w:val="28"/>
+          <w:lang w:val="en-US"/>
+        </w:rPr>
+      </w:pPr>
+      <w:r>
+        <w:rPr>
+          <w:rFonts w:ascii="Arial" w:hAnsi="Arial" w:cs="Arial"/>
+          <w:sz w:val="28"/>
+          <w:szCs w:val="28"/>
+          <w:lang w:val="en-US"/>
+        </w:rPr>
+        <w:t>Choose a color palette of any choice to populate the summarized data.</w:t>
+      </w:r>
+    </w:p>
+    <w:p>
+      <w:pPr>
+        <w:rPr>
+          <w:rFonts w:ascii="Arial" w:hAnsi="Arial" w:cs="Arial"/>
+          <w:sz w:val="28"/>
+          <w:szCs w:val="28"/>
+          <w:lang w:val="en-US"/>
+        </w:rPr>
+      </w:pPr>
+      <w:r>
+        <w:rPr>
+          <w:rFonts w:ascii="Arial" w:hAnsi="Arial" w:cs="Arial"/>
+          <w:sz w:val="28"/>
+          <w:szCs w:val="28"/>
+          <w:lang w:val="en-US"/>
+        </w:rPr>
+        <w:t>Viridis</w:t>
+      </w:r>
+      <w:r>
+        <w:rPr>
+          <w:rFonts w:ascii="Arial" w:hAnsi="Arial" w:cs="Arial"/>
+          <w:sz w:val="28"/>
+          <w:szCs w:val="28"/>
+          <w:lang w:val="en-US"/>
+        </w:rPr>
+        <w:t xml:space="preserve"> is set as the default color pallet</w:t>
+      </w:r>
+    </w:p>
+    <w:p>
+      <w:pPr>
+        <w:rPr>
+          <w:rFonts w:ascii="Arial" w:hAnsi="Arial" w:cs="Arial"/>
+          <w:sz w:val="28"/>
+          <w:szCs w:val="28"/>
+          <w:u w:val="single"/>
+          <w:lang w:val="en-US"/>
+        </w:rPr>
+      </w:pPr>
+      <w:r>
+        <w:rPr>
+          <w:rFonts w:ascii="Arial" w:hAnsi="Arial" w:cs="Arial"/>
+          <w:sz w:val="28"/>
+          <w:szCs w:val="28"/>
+          <w:u w:val="single"/>
+          <w:lang w:val="en-US"/>
+        </w:rPr>
+        <w:t>Addtiles</w:t>
+      </w:r>
+    </w:p>
+    <w:p>
+      <w:pPr>
+        <w:rPr>
+          <w:rFonts w:ascii="Arial" w:hAnsi="Arial" w:cs="Arial"/>
+          <w:sz w:val="28"/>
+          <w:szCs w:val="28"/>
+          <w:lang w:val="en-US"/>
+        </w:rPr>
+      </w:pPr>
+      <w:r>
+        <w:rPr>
+          <w:rFonts w:ascii="Arial" w:hAnsi="Arial" w:cs="Arial"/>
+          <w:sz w:val="28"/>
+          <w:szCs w:val="28"/>
+          <w:lang w:val="en-US"/>
+        </w:rPr>
+        <w:t xml:space="preserve">Add a tile </w:t>
+      </w:r>
+      <w:r>
+        <w:rPr>
+          <w:rFonts w:ascii="Arial" w:hAnsi="Arial" w:cs="Arial"/>
+          <w:sz w:val="28"/>
+          <w:szCs w:val="28"/>
+          <w:lang w:val="en-US"/>
+        </w:rPr>
+        <w:t>layer from a known map provide.</w:t>
+      </w:r>
+    </w:p>
+    <w:p>
+      <w:pPr>
+        <w:rPr>
+          <w:rFonts w:ascii="Arial" w:hAnsi="Arial" w:cs="Arial"/>
+          <w:sz w:val="28"/>
+          <w:szCs w:val="28"/>
+          <w:lang w:val="en-US"/>
+        </w:rPr>
+      </w:pPr>
+      <w:r>
+        <w:rPr>
+          <w:rFonts w:ascii="Arial" w:hAnsi="Arial" w:cs="Arial"/>
+          <w:sz w:val="28"/>
+          <w:szCs w:val="28"/>
+          <w:lang w:val="en-US"/>
+        </w:rPr>
+        <w:t>Stamen.TonerLite</w:t>
+      </w:r>
+      <w:r>
+        <w:rPr>
+          <w:rFonts w:ascii="Arial" w:hAnsi="Arial" w:cs="Arial"/>
+          <w:sz w:val="28"/>
+          <w:szCs w:val="28"/>
+          <w:lang w:val="en-US"/>
+        </w:rPr>
+        <w:t xml:space="preserve"> is set as the default provider tiles.</w:t>
+      </w:r>
+    </w:p>
+    <w:p>
+      <w:pPr>
+        <w:rPr>
+          <w:rFonts w:ascii="Arial" w:hAnsi="Arial" w:cs="Arial"/>
+          <w:sz w:val="28"/>
+          <w:szCs w:val="28"/>
+          <w:u w:val="single"/>
+          <w:lang w:val="en-US"/>
+        </w:rPr>
+      </w:pPr>
+      <w:r>
+        <w:rPr>
+          <w:rFonts w:ascii="Arial" w:hAnsi="Arial" w:cs="Arial"/>
+          <w:sz w:val="28"/>
+          <w:szCs w:val="28"/>
+          <w:u w:val="single"/>
           <w:lang w:val="en-US"/>
         </w:rPr>
         <w:t>border_col</w:t>
       </w:r>
-      <w:r>
-        <w:rPr>
-          <w:rFonts w:ascii="Arial" w:hAnsi="Arial" w:cs="Arial"/>
-          <w:sz w:val="28"/>
-          <w:szCs w:val="28"/>
-          <w:lang w:val="en-US"/>
-        </w:rPr>
-        <w:t>, bins, legend_label)</w:t>
-      </w:r>
-    </w:p>
-    <w:p>
-      <w:pPr>
-        <w:rPr>
-          <w:rFonts w:ascii="Arial" w:hAnsi="Arial" w:cs="Arial"/>
-          <w:sz w:val="28"/>
-          <w:szCs w:val="28"/>
-          <w:u w:val="single"/>
-          <w:lang w:val="en-US"/>
-        </w:rPr>
-      </w:pPr>
-      <w:r>
-        <w:rPr>
-          <w:rFonts w:ascii="Arial" w:hAnsi="Arial" w:cs="Arial"/>
-          <w:sz w:val="28"/>
-          <w:szCs w:val="28"/>
-          <w:u w:val="single"/>
-          <w:lang w:val="en-US"/>
-        </w:rPr>
-        <w:t>map_type</w:t>
-      </w:r>
-    </w:p>
-    <w:p>
-      <w:pPr>
-        <w:rPr>
-          <w:rFonts w:ascii="Arial" w:hAnsi="Arial" w:cs="Arial"/>
-          <w:sz w:val="28"/>
-          <w:szCs w:val="28"/>
-          <w:lang w:val="en-US"/>
-        </w:rPr>
-      </w:pPr>
-      <w:r>
-        <w:rPr>
-          <w:rFonts w:ascii="Arial" w:hAnsi="Arial" w:cs="Arial"/>
-          <w:sz w:val="28"/>
-          <w:szCs w:val="28"/>
-          <w:lang w:val="en-US"/>
-        </w:rPr>
-        <w:t xml:space="preserve">By passing </w:t>
-      </w:r>
-      <w:r>
-        <w:rPr>
-          <w:rFonts w:ascii="Arial" w:hAnsi="Arial" w:cs="Arial"/>
-          <w:sz w:val="28"/>
-          <w:szCs w:val="28"/>
-          <w:lang w:val="en-US"/>
-        </w:rPr>
-        <w:t>County</w:t>
-      </w:r>
-      <w:r>
-        <w:rPr>
-          <w:rFonts w:ascii="Arial" w:hAnsi="Arial" w:cs="Arial"/>
-          <w:sz w:val="28"/>
-          <w:szCs w:val="28"/>
-          <w:lang w:val="en-US"/>
-        </w:rPr>
-        <w:t xml:space="preserve"> in the map type argument the function creates a county level map of M</w:t>
-      </w:r>
-      <w:r>
-        <w:rPr>
-          <w:rFonts w:ascii="Arial" w:hAnsi="Arial" w:cs="Arial"/>
-          <w:sz w:val="28"/>
-          <w:szCs w:val="28"/>
-          <w:lang w:val="en-US"/>
-        </w:rPr>
-        <w:t>ichigan</w:t>
-      </w:r>
-    </w:p>
-    <w:p>
-      <w:pPr>
-        <w:rPr>
-          <w:rFonts w:ascii="Arial" w:hAnsi="Arial" w:cs="Arial"/>
-          <w:sz w:val="28"/>
-          <w:szCs w:val="28"/>
-          <w:lang w:val="en-US"/>
-        </w:rPr>
-      </w:pPr>
-      <w:r>
-        <w:rPr>
-          <w:rFonts w:ascii="Arial" w:hAnsi="Arial" w:cs="Arial"/>
-          <w:sz w:val="28"/>
-          <w:szCs w:val="28"/>
-          <w:lang w:val="en-US"/>
-        </w:rPr>
-        <w:t xml:space="preserve">By passing </w:t>
-      </w:r>
-      <w:r>
-        <w:rPr>
-          <w:rFonts w:ascii="Arial" w:hAnsi="Arial" w:cs="Arial"/>
-          <w:sz w:val="28"/>
-          <w:szCs w:val="28"/>
-          <w:lang w:val="en-US"/>
-        </w:rPr>
-        <w:t>PIHP</w:t>
-      </w:r>
-      <w:r>
-        <w:rPr>
-          <w:rFonts w:ascii="Arial" w:hAnsi="Arial" w:cs="Arial"/>
-          <w:sz w:val="28"/>
-          <w:szCs w:val="28"/>
-          <w:lang w:val="en-US"/>
-        </w:rPr>
-        <w:t xml:space="preserve"> in the map type argument the function creates a </w:t>
-      </w:r>
-      <w:r>
-        <w:rPr>
-          <w:rFonts w:ascii="Arial" w:hAnsi="Arial" w:cs="Arial"/>
-          <w:sz w:val="28"/>
-          <w:szCs w:val="28"/>
-          <w:lang w:val="en-US"/>
-        </w:rPr>
-        <w:t>PIHP</w:t>
-      </w:r>
-      <w:r>
-        <w:rPr>
-          <w:rFonts w:ascii="Arial" w:hAnsi="Arial" w:cs="Arial"/>
-          <w:sz w:val="28"/>
-          <w:szCs w:val="28"/>
-          <w:lang w:val="en-US"/>
-        </w:rPr>
-        <w:t>level map of M</w:t>
-      </w:r>
-      <w:r>
-        <w:rPr>
-          <w:rFonts w:ascii="Arial" w:hAnsi="Arial" w:cs="Arial"/>
-          <w:sz w:val="28"/>
-          <w:szCs w:val="28"/>
-          <w:lang w:val="en-US"/>
-        </w:rPr>
-        <w:t>ichigan</w:t>
-      </w:r>
-    </w:p>
-    <w:p>
-      <w:pPr>
-        <w:rPr>
-          <w:rFonts w:ascii="Arial" w:hAnsi="Arial" w:cs="Arial"/>
-          <w:sz w:val="28"/>
-          <w:szCs w:val="28"/>
-          <w:lang w:val="en-US"/>
-        </w:rPr>
-      </w:pPr>
-      <w:r>
-        <w:rPr>
-          <w:rFonts w:ascii="Arial" w:hAnsi="Arial" w:cs="Arial"/>
-          <w:sz w:val="28"/>
-          <w:szCs w:val="28"/>
-          <w:lang w:val="en-US"/>
-        </w:rPr>
-        <w:t xml:space="preserve">By passing </w:t>
-      </w:r>
-      <w:r>
-        <w:rPr>
-          <w:rFonts w:ascii="Arial" w:hAnsi="Arial" w:cs="Arial"/>
-          <w:sz w:val="28"/>
-          <w:szCs w:val="28"/>
-          <w:lang w:val="en-US"/>
-        </w:rPr>
-        <w:t>CMHSP</w:t>
-      </w:r>
-      <w:r>
-        <w:rPr>
-          <w:rFonts w:ascii="Arial" w:hAnsi="Arial" w:cs="Arial"/>
-          <w:sz w:val="28"/>
-          <w:szCs w:val="28"/>
-          <w:lang w:val="en-US"/>
-        </w:rPr>
-        <w:t xml:space="preserve">in the map type argument the function creates a </w:t>
-      </w:r>
-      <w:r>
-        <w:rPr>
-          <w:rFonts w:ascii="Arial" w:hAnsi="Arial" w:cs="Arial"/>
-          <w:sz w:val="28"/>
-          <w:szCs w:val="28"/>
-          <w:lang w:val="en-US"/>
-        </w:rPr>
-        <w:t>CMHSP</w:t>
-      </w:r>
-      <w:r>
-        <w:rPr>
-          <w:rFonts w:ascii="Arial" w:hAnsi="Arial" w:cs="Arial"/>
-          <w:sz w:val="28"/>
-          <w:szCs w:val="28"/>
-          <w:lang w:val="en-US"/>
-        </w:rPr>
-        <w:t>level map of M</w:t>
-      </w:r>
-      <w:r>
-        <w:rPr>
-          <w:rFonts w:ascii="Arial" w:hAnsi="Arial" w:cs="Arial"/>
-          <w:sz w:val="28"/>
-          <w:szCs w:val="28"/>
-          <w:lang w:val="en-US"/>
-        </w:rPr>
-        <w:t>ichigan</w:t>
-      </w:r>
-    </w:p>
-    <w:p>
-      <w:pPr>
-        <w:rPr>
-          <w:rFonts w:ascii="Arial" w:hAnsi="Arial" w:cs="Arial"/>
-          <w:sz w:val="28"/>
-          <w:szCs w:val="28"/>
-          <w:lang w:val="en-US"/>
-        </w:rPr>
-      </w:pPr>
-      <w:r>
-        <w:rPr>
-          <w:rFonts w:ascii="Arial" w:hAnsi="Arial" w:cs="Arial"/>
-          <w:sz w:val="28"/>
-          <w:szCs w:val="28"/>
-          <w:lang w:val="en-US"/>
-        </w:rPr>
-        <w:t xml:space="preserve">By passing </w:t>
-      </w:r>
-      <w:r>
-        <w:rPr>
-          <w:rFonts w:ascii="Arial" w:hAnsi="Arial" w:cs="Arial"/>
-          <w:sz w:val="28"/>
-          <w:szCs w:val="28"/>
-          <w:lang w:val="en-US"/>
-        </w:rPr>
-        <w:t>tract</w:t>
-      </w:r>
-      <w:r>
-        <w:rPr>
-          <w:rFonts w:ascii="Arial" w:hAnsi="Arial" w:cs="Arial"/>
-          <w:sz w:val="28"/>
-          <w:szCs w:val="28"/>
-          <w:lang w:val="en-US"/>
-        </w:rPr>
-        <w:t xml:space="preserve">in the map type argument the function creates a </w:t>
-      </w:r>
-      <w:r>
-        <w:rPr>
-          <w:rFonts w:ascii="Arial" w:hAnsi="Arial" w:cs="Arial"/>
-          <w:sz w:val="28"/>
-          <w:szCs w:val="28"/>
-          <w:lang w:val="en-US"/>
-        </w:rPr>
-        <w:t>tract</w:t>
-      </w:r>
-      <w:r>
-        <w:rPr>
-          <w:rFonts w:ascii="Arial" w:hAnsi="Arial" w:cs="Arial"/>
-          <w:sz w:val="28"/>
-          <w:szCs w:val="28"/>
-          <w:lang w:val="en-US"/>
-        </w:rPr>
-        <w:t>level map of M</w:t>
-      </w:r>
-      <w:r>
-        <w:rPr>
-          <w:rFonts w:ascii="Arial" w:hAnsi="Arial" w:cs="Arial"/>
-          <w:sz w:val="28"/>
-          <w:szCs w:val="28"/>
-          <w:lang w:val="en-US"/>
-        </w:rPr>
-        <w:t>ichigan</w:t>
-      </w:r>
-    </w:p>
-    <w:p>
-      <w:pPr>
-        <w:rPr>
-          <w:rFonts w:ascii="Arial" w:hAnsi="Arial" w:cs="Arial"/>
-          <w:sz w:val="28"/>
-          <w:szCs w:val="28"/>
-          <w:u w:val="single"/>
-          <w:lang w:val="en-US"/>
-        </w:rPr>
-      </w:pPr>
-      <w:r>
-        <w:rPr>
-          <w:rFonts w:ascii="Arial" w:hAnsi="Arial" w:cs="Arial"/>
-          <w:sz w:val="28"/>
-          <w:szCs w:val="28"/>
-          <w:u w:val="single"/>
-          <w:lang w:val="en-US"/>
-        </w:rPr>
-        <w:t>df(Data Frame)</w:t>
-      </w:r>
-    </w:p>
-    <w:p>
-      <w:pPr>
-        <w:rPr>
-          <w:rFonts w:ascii="Arial" w:hAnsi="Arial" w:cs="Arial"/>
-          <w:sz w:val="28"/>
-          <w:szCs w:val="28"/>
-          <w:lang w:val="en-US"/>
-        </w:rPr>
-      </w:pPr>
-      <w:r>
-        <w:rPr>
-          <w:rFonts w:ascii="Arial" w:hAnsi="Arial" w:cs="Arial"/>
-          <w:sz w:val="28"/>
-          <w:szCs w:val="28"/>
-          <w:lang w:val="en-US"/>
-        </w:rPr>
-        <w:t>Appropriate summarized dataset must be given in the df argument and the column names must be name and summary i.e.. name column should contain county or PIHP or CMHSP names and summary column should contain the summarized units.</w:t>
-      </w:r>
-    </w:p>
-    <w:p>
-      <w:pPr>
-        <w:rPr>
-          <w:rFonts w:ascii="Arial" w:hAnsi="Arial" w:cs="Arial"/>
-          <w:sz w:val="28"/>
-          <w:szCs w:val="28"/>
-          <w:lang w:val="en-US"/>
-        </w:rPr>
-      </w:pPr>
-      <w:r>
-        <w:rPr>
-          <w:rFonts w:ascii="Arial" w:hAnsi="Arial" w:cs="Arial"/>
-          <w:i/>
-          <w:sz w:val="28"/>
-          <w:szCs w:val="28"/>
-          <w:lang w:val="en-US"/>
-        </w:rPr>
-        <w:t>For example:</w:t>
-      </w:r>
-      <w:r>
-        <w:rPr>
-          <w:rFonts w:ascii="Arial" w:hAnsi="Arial" w:cs="Arial"/>
-          <w:sz w:val="28"/>
-          <w:szCs w:val="28"/>
-          <w:lang w:val="en-US"/>
-        </w:rPr>
-        <w:t xml:space="preserve"> County level summarized dataset must be provided when County is selected in the map type. PIHP level summarized dataset must be provided when PIHP is selected in the map type and CMHSP level summarized dataset must be provided when CMHSP is selected in the map type.</w:t>
-      </w:r>
-    </w:p>
-    <w:p>
-      <w:pPr>
-        <w:rPr>
-          <w:rFonts w:ascii="Arial" w:hAnsi="Arial" w:cs="Arial"/>
-          <w:sz w:val="28"/>
-          <w:szCs w:val="28"/>
-          <w:u w:val="single"/>
-          <w:lang w:val="en-US"/>
-        </w:rPr>
-      </w:pPr>
-      <w:r>
-        <w:rPr>
-          <w:rFonts w:ascii="Arial" w:hAnsi="Arial" w:cs="Arial"/>
-          <w:sz w:val="28"/>
-          <w:szCs w:val="28"/>
-          <w:u w:val="single"/>
-          <w:lang w:val="en-US"/>
-        </w:rPr>
-        <w:t>pihp_filter</w:t>
-      </w:r>
-    </w:p>
-    <w:p>
-      <w:pPr>
-        <w:rPr>
-          <w:rFonts w:ascii="Arial" w:hAnsi="Arial" w:cs="Arial"/>
-          <w:sz w:val="28"/>
-          <w:szCs w:val="28"/>
-          <w:lang w:val="en-US"/>
-        </w:rPr>
-      </w:pPr>
-      <w:r>
-        <w:rPr>
-          <w:rFonts w:ascii="Arial" w:hAnsi="Arial" w:cs="Arial"/>
-          <w:sz w:val="28"/>
-          <w:szCs w:val="28"/>
-          <w:lang w:val="en-US"/>
-        </w:rPr>
-        <w:t xml:space="preserve">Single </w:t>
-      </w:r>
-      <w:r>
-        <w:rPr>
-          <w:rFonts w:ascii="Arial" w:hAnsi="Arial" w:cs="Arial"/>
-          <w:sz w:val="28"/>
-          <w:szCs w:val="28"/>
-          <w:lang w:val="en-US"/>
-        </w:rPr>
-        <w:t>PIHP filtered data must be provided in the pihp_filter argument.</w:t>
-      </w:r>
-    </w:p>
-    <w:p>
-      <w:pPr>
-        <w:rPr>
-          <w:rFonts w:ascii="Arial" w:hAnsi="Arial" w:cs="Arial"/>
-          <w:i/>
-          <w:sz w:val="28"/>
-          <w:szCs w:val="28"/>
-          <w:lang w:val="en-US"/>
-        </w:rPr>
-      </w:pPr>
-      <w:r>
-        <w:rPr>
-          <w:rFonts w:ascii="Arial" w:hAnsi="Arial" w:cs="Arial"/>
-          <w:i/>
-          <w:sz w:val="28"/>
-          <w:szCs w:val="28"/>
-          <w:lang w:val="en-US"/>
-        </w:rPr>
-        <w:t>For example:</w:t>
-      </w:r>
-    </w:p>
-    <w:p>
-      <w:pPr>
-        <w:rPr>
-          <w:rFonts w:ascii="Arial" w:hAnsi="Arial" w:cs="Arial"/>
-          <w:sz w:val="28"/>
-          <w:szCs w:val="28"/>
-          <w:lang w:val="en-US"/>
-        </w:rPr>
-      </w:pPr>
-      <w:r>
-        <w:rPr>
-          <w:rFonts w:ascii="Arial" w:hAnsi="Arial" w:cs="Arial"/>
-          <w:sz w:val="28"/>
-          <w:szCs w:val="28"/>
-          <w:lang w:val="en-US"/>
-        </w:rPr>
-        <w:t xml:space="preserve">pihp_deaths_filt&lt;- </w:t>
-      </w:r>
-    </w:p>
-    <w:p>
-      <w:pPr>
-        <w:rPr>
-          <w:rFonts w:ascii="Arial" w:hAnsi="Arial" w:cs="Arial"/>
-          <w:sz w:val="28"/>
-          <w:szCs w:val="28"/>
-          <w:lang w:val="en-US"/>
-        </w:rPr>
-      </w:pPr>
-      <w:r>
-        <w:rPr>
-          <w:rFonts w:ascii="Arial" w:hAnsi="Arial" w:cs="Arial"/>
-          <w:sz w:val="28"/>
-          <w:szCs w:val="28"/>
-          <w:lang w:val="en-US"/>
-        </w:rPr>
-        <w:t>drug_death %&gt;%</w:t>
-      </w:r>
-    </w:p>
-    <w:p>
-      <w:pPr>
-        <w:rPr>
-          <w:rFonts w:ascii="Arial" w:hAnsi="Arial" w:cs="Arial"/>
-          <w:sz w:val="28"/>
-          <w:szCs w:val="28"/>
-          <w:lang w:val="en-US"/>
-        </w:rPr>
-      </w:pPr>
-      <w:r>
-        <w:rPr>
-          <w:rFonts w:ascii="Arial" w:hAnsi="Arial" w:cs="Arial"/>
-          <w:sz w:val="28"/>
-          <w:szCs w:val="28"/>
-          <w:lang w:val="en-US"/>
-        </w:rPr>
-        <w:t>filter(PIHPname == input$select_pihp) %&gt;%</w:t>
-      </w:r>
-    </w:p>
-    <w:p>
-      <w:pPr>
-        <w:rPr>
-          <w:rFonts w:ascii="Arial" w:hAnsi="Arial" w:cs="Arial"/>
-          <w:sz w:val="28"/>
-          <w:szCs w:val="28"/>
-          <w:lang w:val="en-US"/>
-        </w:rPr>
-      </w:pPr>
-      <w:r>
-        <w:rPr>
-          <w:rFonts w:ascii="Arial" w:hAnsi="Arial" w:cs="Arial"/>
-          <w:sz w:val="28"/>
-          <w:szCs w:val="28"/>
-          <w:lang w:val="en-US"/>
-        </w:rPr>
-        <w:t>group_by(PIHPname) %&gt;%</w:t>
-      </w:r>
     </w:p>
     <w:p>
       <w:pPr>
@@ -1630,430 +2202,6 @@
           <w:lang w:val="en-US"/>
         </w:rPr>
         <w:lastRenderedPageBreak/>
-        <w:t>summarize(</w:t>
-      </w:r>
-    </w:p>
-    <w:p>
-      <w:pPr>
-        <w:rPr>
-          <w:rFonts w:ascii="Arial" w:hAnsi="Arial" w:cs="Arial"/>
-          <w:sz w:val="28"/>
-          <w:szCs w:val="28"/>
-          <w:lang w:val="en-US"/>
-        </w:rPr>
-      </w:pPr>
-      <w:r>
-        <w:rPr>
-          <w:rFonts w:ascii="Arial" w:hAnsi="Arial" w:cs="Arial"/>
-          <w:sz w:val="28"/>
-          <w:szCs w:val="28"/>
-          <w:lang w:val="en-US"/>
-        </w:rPr>
-        <w:t>deaths = sum(deaths, na.rm = TRUE),</w:t>
-      </w:r>
-    </w:p>
-    <w:p>
-      <w:pPr>
-        <w:rPr>
-          <w:rFonts w:ascii="Arial" w:hAnsi="Arial" w:cs="Arial"/>
-          <w:sz w:val="28"/>
-          <w:szCs w:val="28"/>
-          <w:lang w:val="en-US"/>
-        </w:rPr>
-      </w:pPr>
-      <w:r>
-        <w:rPr>
-          <w:rFonts w:ascii="Arial" w:hAnsi="Arial" w:cs="Arial"/>
-          <w:sz w:val="28"/>
-          <w:szCs w:val="28"/>
-          <w:lang w:val="en-US"/>
-        </w:rPr>
-        <w:t xml:space="preserve">      deaths_per_100k = round(mean(deaths_per_100k),digits = 2)</w:t>
-      </w:r>
-    </w:p>
-    <w:p>
-      <w:pPr>
-        <w:rPr>
-          <w:rFonts w:ascii="Arial" w:hAnsi="Arial" w:cs="Arial"/>
-          <w:sz w:val="28"/>
-          <w:szCs w:val="28"/>
-          <w:lang w:val="en-US"/>
-        </w:rPr>
-      </w:pPr>
-      <w:r>
-        <w:rPr>
-          <w:rFonts w:ascii="Arial" w:hAnsi="Arial" w:cs="Arial"/>
-          <w:sz w:val="28"/>
-          <w:szCs w:val="28"/>
-          <w:lang w:val="en-US"/>
-        </w:rPr>
-        <w:t xml:space="preserve">    )</w:t>
-      </w:r>
-    </w:p>
-    <w:p>
-      <w:pPr>
-        <w:rPr>
-          <w:rFonts w:ascii="Arial" w:hAnsi="Arial" w:cs="Arial"/>
-          <w:sz w:val="28"/>
-          <w:szCs w:val="28"/>
-          <w:u w:val="single"/>
-          <w:lang w:val="en-US"/>
-        </w:rPr>
-      </w:pPr>
-      <w:r>
-        <w:rPr>
-          <w:rFonts w:ascii="Arial" w:hAnsi="Arial" w:cs="Arial"/>
-          <w:sz w:val="28"/>
-          <w:szCs w:val="28"/>
-          <w:u w:val="single"/>
-          <w:lang w:val="en-US"/>
-        </w:rPr>
-        <w:t>cmh_filter</w:t>
-      </w:r>
-    </w:p>
-    <w:p>
-      <w:pPr>
-        <w:rPr>
-          <w:rFonts w:ascii="Arial" w:hAnsi="Arial" w:cs="Arial"/>
-          <w:sz w:val="28"/>
-          <w:szCs w:val="28"/>
-          <w:lang w:val="en-US"/>
-        </w:rPr>
-      </w:pPr>
-      <w:r>
-        <w:rPr>
-          <w:rFonts w:ascii="Arial" w:hAnsi="Arial" w:cs="Arial"/>
-          <w:sz w:val="28"/>
-          <w:szCs w:val="28"/>
-          <w:lang w:val="en-US"/>
-        </w:rPr>
-        <w:t>Single CMHSP filtered data must be provided in the cmh_filter argument.</w:t>
-      </w:r>
-    </w:p>
-    <w:p>
-      <w:pPr>
-        <w:rPr>
-          <w:rFonts w:ascii="Arial" w:hAnsi="Arial" w:cs="Arial"/>
-          <w:sz w:val="28"/>
-          <w:szCs w:val="28"/>
-          <w:lang w:val="en-US"/>
-        </w:rPr>
-      </w:pPr>
-      <w:r>
-        <w:rPr>
-          <w:rFonts w:ascii="Arial" w:hAnsi="Arial" w:cs="Arial"/>
-          <w:sz w:val="28"/>
-          <w:szCs w:val="28"/>
-          <w:lang w:val="en-US"/>
-        </w:rPr>
-        <w:t xml:space="preserve">cmh_deaths_filt&lt;- </w:t>
-      </w:r>
-    </w:p>
-    <w:p>
-      <w:pPr>
-        <w:rPr>
-          <w:rFonts w:ascii="Arial" w:hAnsi="Arial" w:cs="Arial"/>
-          <w:sz w:val="28"/>
-          <w:szCs w:val="28"/>
-          <w:lang w:val="en-US"/>
-        </w:rPr>
-      </w:pPr>
-      <w:r>
-        <w:rPr>
-          <w:rFonts w:ascii="Arial" w:hAnsi="Arial" w:cs="Arial"/>
-          <w:sz w:val="28"/>
-          <w:szCs w:val="28"/>
-          <w:lang w:val="en-US"/>
-        </w:rPr>
-        <w:t>drug_death %&gt;%</w:t>
-      </w:r>
-    </w:p>
-    <w:p>
-      <w:pPr>
-        <w:rPr>
-          <w:rFonts w:ascii="Arial" w:hAnsi="Arial" w:cs="Arial"/>
-          <w:sz w:val="28"/>
-          <w:szCs w:val="28"/>
-          <w:lang w:val="en-US"/>
-        </w:rPr>
-      </w:pPr>
-      <w:r>
-        <w:rPr>
-          <w:rFonts w:ascii="Arial" w:hAnsi="Arial" w:cs="Arial"/>
-          <w:sz w:val="28"/>
-          <w:szCs w:val="28"/>
-          <w:lang w:val="en-US"/>
-        </w:rPr>
-        <w:t>filter(</w:t>
-      </w:r>
-      <w:r>
-        <w:rPr>
-          <w:rFonts w:ascii="Arial" w:hAnsi="Arial" w:cs="Arial"/>
-          <w:sz w:val="28"/>
-          <w:szCs w:val="28"/>
-          <w:lang w:val="en-US"/>
-        </w:rPr>
-        <w:t>CMHSP == input$select_cmh) %&gt;%</w:t>
-      </w:r>
-    </w:p>
-    <w:p>
-      <w:pPr>
-        <w:rPr>
-          <w:rFonts w:ascii="Arial" w:hAnsi="Arial" w:cs="Arial"/>
-          <w:sz w:val="28"/>
-          <w:szCs w:val="28"/>
-          <w:lang w:val="en-US"/>
-        </w:rPr>
-      </w:pPr>
-      <w:r>
-        <w:rPr>
-          <w:rFonts w:ascii="Arial" w:hAnsi="Arial" w:cs="Arial"/>
-          <w:sz w:val="28"/>
-          <w:szCs w:val="28"/>
-          <w:lang w:val="en-US"/>
-        </w:rPr>
-        <w:t>group_by(CMHSP) %&gt;%</w:t>
-      </w:r>
-    </w:p>
-    <w:p>
-      <w:pPr>
-        <w:rPr>
-          <w:rFonts w:ascii="Arial" w:hAnsi="Arial" w:cs="Arial"/>
-          <w:sz w:val="28"/>
-          <w:szCs w:val="28"/>
-          <w:lang w:val="en-US"/>
-        </w:rPr>
-      </w:pPr>
-      <w:r>
-        <w:rPr>
-          <w:rFonts w:ascii="Arial" w:hAnsi="Arial" w:cs="Arial"/>
-          <w:sz w:val="28"/>
-          <w:szCs w:val="28"/>
-          <w:lang w:val="en-US"/>
-        </w:rPr>
-        <w:t>summarize(</w:t>
-      </w:r>
-    </w:p>
-    <w:p>
-      <w:pPr>
-        <w:rPr>
-          <w:rFonts w:ascii="Arial" w:hAnsi="Arial" w:cs="Arial"/>
-          <w:sz w:val="28"/>
-          <w:szCs w:val="28"/>
-          <w:lang w:val="en-US"/>
-        </w:rPr>
-      </w:pPr>
-      <w:r>
-        <w:rPr>
-          <w:rFonts w:ascii="Arial" w:hAnsi="Arial" w:cs="Arial"/>
-          <w:sz w:val="28"/>
-          <w:szCs w:val="28"/>
-          <w:lang w:val="en-US"/>
-        </w:rPr>
-        <w:t>deaths = sum(deaths, na.rm = TRUE),</w:t>
-      </w:r>
-    </w:p>
-    <w:p>
-      <w:pPr>
-        <w:rPr>
-          <w:rFonts w:ascii="Arial" w:hAnsi="Arial" w:cs="Arial"/>
-          <w:sz w:val="28"/>
-          <w:szCs w:val="28"/>
-          <w:lang w:val="en-US"/>
-        </w:rPr>
-      </w:pPr>
-      <w:r>
-        <w:rPr>
-          <w:rFonts w:ascii="Arial" w:hAnsi="Arial" w:cs="Arial"/>
-          <w:sz w:val="28"/>
-          <w:szCs w:val="28"/>
-          <w:lang w:val="en-US"/>
-        </w:rPr>
-        <w:t xml:space="preserve">      deaths_per_100k = round(mean(deaths_per_100k),digits = 2))</w:t>
-      </w:r>
-    </w:p>
-    <w:p>
-      <w:pPr>
-        <w:rPr>
-          <w:rFonts w:ascii="Arial" w:hAnsi="Arial" w:cs="Arial"/>
-          <w:sz w:val="28"/>
-          <w:szCs w:val="28"/>
-          <w:u w:val="single"/>
-          <w:lang w:val="en-US"/>
-        </w:rPr>
-      </w:pPr>
-      <w:r>
-        <w:rPr>
-          <w:rFonts w:ascii="Arial" w:hAnsi="Arial" w:cs="Arial"/>
-          <w:sz w:val="28"/>
-          <w:szCs w:val="28"/>
-          <w:u w:val="single"/>
-          <w:lang w:val="en-US"/>
-        </w:rPr>
-        <w:t>col_pallet</w:t>
-      </w:r>
-    </w:p>
-    <w:p>
-      <w:pPr>
-        <w:rPr>
-          <w:rFonts w:ascii="Arial" w:hAnsi="Arial" w:cs="Arial"/>
-          <w:sz w:val="28"/>
-          <w:szCs w:val="28"/>
-          <w:lang w:val="en-US"/>
-        </w:rPr>
-      </w:pPr>
-      <w:r>
-        <w:rPr>
-          <w:rFonts w:ascii="Arial" w:hAnsi="Arial" w:cs="Arial"/>
-          <w:sz w:val="28"/>
-          <w:szCs w:val="28"/>
-          <w:lang w:val="en-US"/>
-        </w:rPr>
-        <w:t>Choose a color palette of any choice to populate the summarized data.</w:t>
-      </w:r>
-    </w:p>
-    <w:p>
-      <w:pPr>
-        <w:rPr>
-          <w:rFonts w:ascii="Arial" w:hAnsi="Arial" w:cs="Arial"/>
-          <w:sz w:val="28"/>
-          <w:szCs w:val="28"/>
-          <w:lang w:val="en-US"/>
-        </w:rPr>
-      </w:pPr>
-      <w:r>
-        <w:rPr>
-          <w:rFonts w:ascii="Arial" w:hAnsi="Arial" w:cs="Arial"/>
-          <w:sz w:val="28"/>
-          <w:szCs w:val="28"/>
-          <w:lang w:val="en-US"/>
-        </w:rPr>
-        <w:t>Viridis</w:t>
-      </w:r>
-      <w:r>
-        <w:rPr>
-          <w:rFonts w:ascii="Arial" w:hAnsi="Arial" w:cs="Arial"/>
-          <w:sz w:val="28"/>
-          <w:szCs w:val="28"/>
-          <w:lang w:val="en-US"/>
-        </w:rPr>
-        <w:t xml:space="preserve"> is set as the default color pallet</w:t>
-      </w:r>
-    </w:p>
-    <w:p>
-      <w:pPr>
-        <w:rPr>
-          <w:rFonts w:ascii="Arial" w:hAnsi="Arial" w:cs="Arial"/>
-          <w:sz w:val="28"/>
-          <w:szCs w:val="28"/>
-          <w:u w:val="single"/>
-          <w:lang w:val="en-US"/>
-        </w:rPr>
-      </w:pPr>
-      <w:r>
-        <w:rPr>
-          <w:rFonts w:ascii="Arial" w:hAnsi="Arial" w:cs="Arial"/>
-          <w:sz w:val="28"/>
-          <w:szCs w:val="28"/>
-          <w:u w:val="single"/>
-          <w:lang w:val="en-US"/>
-        </w:rPr>
-        <w:t>Addtiles</w:t>
-      </w:r>
-    </w:p>
-    <w:p>
-      <w:pPr>
-        <w:rPr>
-          <w:rFonts w:ascii="Arial" w:hAnsi="Arial" w:cs="Arial"/>
-          <w:sz w:val="28"/>
-          <w:szCs w:val="28"/>
-          <w:lang w:val="en-US"/>
-        </w:rPr>
-      </w:pPr>
-      <w:r>
-        <w:rPr>
-          <w:rFonts w:ascii="Arial" w:hAnsi="Arial" w:cs="Arial"/>
-          <w:sz w:val="28"/>
-          <w:szCs w:val="28"/>
-          <w:lang w:val="en-US"/>
-        </w:rPr>
-        <w:t xml:space="preserve">Add a tile </w:t>
-      </w:r>
-      <w:r>
-        <w:rPr>
-          <w:rFonts w:ascii="Arial" w:hAnsi="Arial" w:cs="Arial"/>
-          <w:sz w:val="28"/>
-          <w:szCs w:val="28"/>
-          <w:lang w:val="en-US"/>
-        </w:rPr>
-        <w:t>layer from a known map provide.</w:t>
-      </w:r>
-    </w:p>
-    <w:p>
-      <w:pPr>
-        <w:rPr>
-          <w:rFonts w:ascii="Arial" w:hAnsi="Arial" w:cs="Arial"/>
-          <w:sz w:val="28"/>
-          <w:szCs w:val="28"/>
-          <w:lang w:val="en-US"/>
-        </w:rPr>
-      </w:pPr>
-      <w:r>
-        <w:rPr>
-          <w:rFonts w:ascii="Arial" w:hAnsi="Arial" w:cs="Arial"/>
-          <w:sz w:val="28"/>
-          <w:szCs w:val="28"/>
-          <w:lang w:val="en-US"/>
-        </w:rPr>
-        <w:t>Stamen.TonerLite</w:t>
-      </w:r>
-      <w:r>
-        <w:rPr>
-          <w:rFonts w:ascii="Arial" w:hAnsi="Arial" w:cs="Arial"/>
-          <w:sz w:val="28"/>
-          <w:szCs w:val="28"/>
-          <w:lang w:val="en-US"/>
-        </w:rPr>
-        <w:t xml:space="preserve"> is set as the default provider tiles.</w:t>
-      </w:r>
-    </w:p>
-    <w:p>
-      <w:pPr>
-        <w:rPr>
-          <w:rFonts w:ascii="Arial" w:hAnsi="Arial" w:cs="Arial"/>
-          <w:sz w:val="28"/>
-          <w:szCs w:val="28"/>
-          <w:u w:val="single"/>
-          <w:lang w:val="en-US"/>
-        </w:rPr>
-      </w:pPr>
-      <w:r>
-        <w:rPr>
-          <w:rFonts w:ascii="Arial" w:hAnsi="Arial" w:cs="Arial"/>
-          <w:sz w:val="28"/>
-          <w:szCs w:val="28"/>
-          <w:u w:val="single"/>
-          <w:lang w:val="en-US"/>
-        </w:rPr>
-        <w:t>border_col</w:t>
-      </w:r>
-    </w:p>
-    <w:p>
-      <w:pPr>
-        <w:rPr>
-          <w:rFonts w:ascii="Arial" w:hAnsi="Arial" w:cs="Arial"/>
-          <w:sz w:val="28"/>
-          <w:szCs w:val="28"/>
-          <w:lang w:val="en-US"/>
-        </w:rPr>
-      </w:pPr>
-      <w:r>
-        <w:rPr>
-          <w:rFonts w:ascii="Arial" w:hAnsi="Arial" w:cs="Arial"/>
-          <w:sz w:val="28"/>
-          <w:szCs w:val="28"/>
-          <w:lang w:val="en-US"/>
-        </w:rPr>
         <w:t xml:space="preserve">Fill </w:t>
       </w:r>
       <w:r>
@@ -2161,7 +2309,6 @@
           <w:u w:val="single"/>
           <w:lang w:val="en-US"/>
         </w:rPr>
-        <w:lastRenderedPageBreak/>
         <w:t>legend_label</w:t>
       </w:r>
     </w:p>

</xml_diff>